<commit_message>
added coca cola images
</commit_message>
<xml_diff>
--- a/Reference.docx
+++ b/Reference.docx
@@ -97,7 +97,7 @@
       </w:r>
     </w:p>
     <w:p>
-      <w:hyperlink r:id="rId10" w:history="1">
+      <w:hyperlink r:id="rId10" w:anchor="imgrc=1KaMGaAFRPC9SM" w:history="1">
         <w:r>
           <w:rPr>
             <w:rStyle w:val="Hyperlink"/>
@@ -111,6 +111,109 @@
         <w:t>Schweppes cap texture</w:t>
       </w:r>
     </w:p>
+    <w:p>
+      <w:hyperlink r:id="rId11" w:history="1">
+        <w:r>
+          <w:rPr>
+            <w:rStyle w:val="Hyperlink"/>
+          </w:rPr>
+          <w:t>https://www.coca-cola.co.uk/brands/diet-coke</w:t>
+        </w:r>
+      </w:hyperlink>
+    </w:p>
+    <w:p>
+      <w:r>
+        <w:t>Diet coke image for c</w:t>
+      </w:r>
+      <w:r>
+        <w:t>arousel</w:t>
+      </w:r>
+      <w:r>
+        <w:t xml:space="preserve"> can be found here</w:t>
+      </w:r>
+    </w:p>
+    <w:p>
+      <w:hyperlink r:id="rId12" w:history="1">
+        <w:r>
+          <w:rPr>
+            <w:rStyle w:val="Hyperlink"/>
+          </w:rPr>
+          <w:t>https://www.coca-cola.co.uk/brands/lilt</w:t>
+        </w:r>
+      </w:hyperlink>
+    </w:p>
+    <w:p>
+      <w:r>
+        <w:t xml:space="preserve">lilt </w:t>
+      </w:r>
+      <w:r>
+        <w:t>for c</w:t>
+      </w:r>
+      <w:r>
+        <w:t>arousel</w:t>
+      </w:r>
+      <w:r>
+        <w:t xml:space="preserve"> can be found here</w:t>
+      </w:r>
+    </w:p>
+    <w:p>
+      <w:hyperlink r:id="rId13" w:history="1">
+        <w:r>
+          <w:rPr>
+            <w:rStyle w:val="Hyperlink"/>
+          </w:rPr>
+          <w:t>https://www.coca-cola.co.uk/brands/rose-s</w:t>
+        </w:r>
+      </w:hyperlink>
+    </w:p>
+    <w:p>
+      <w:r>
+        <w:t xml:space="preserve">roses for </w:t>
+      </w:r>
+      <w:r>
+        <w:t>c</w:t>
+      </w:r>
+      <w:r>
+        <w:t>arousel</w:t>
+      </w:r>
+      <w:r>
+        <w:t xml:space="preserve"> can be found here</w:t>
+      </w:r>
+    </w:p>
+    <w:p>
+      <w:hyperlink r:id="rId14" w:history="1">
+        <w:r>
+          <w:rPr>
+            <w:rStyle w:val="Hyperlink"/>
+          </w:rPr>
+          <w:t>https://www.coca-cola.co.uk/brands/fuze-tea</w:t>
+        </w:r>
+      </w:hyperlink>
+    </w:p>
+    <w:p>
+      <w:r>
+        <w:t>fuze-tea</w:t>
+      </w:r>
+    </w:p>
+    <w:p>
+      <w:hyperlink r:id="rId15" w:history="1">
+        <w:r>
+          <w:rPr>
+            <w:rStyle w:val="Hyperlink"/>
+          </w:rPr>
+          <w:t>https://www.coca-cola.co.uk/brands/coca-cola-energy</w:t>
+        </w:r>
+      </w:hyperlink>
+    </w:p>
+    <w:p>
+      <w:r>
+        <w:t>coca cola</w:t>
+      </w:r>
+      <w:r>
+        <w:t xml:space="preserve"> energy</w:t>
+      </w:r>
+    </w:p>
+    <w:p/>
     <w:p/>
     <w:sectPr>
       <w:pgSz w:w="11906" w:h="16838"/>

</xml_diff>